<commit_message>
Changes in my CV and some issues fixes
</commit_message>
<xml_diff>
--- a/CV/Lucas_Romero_CV.docx
+++ b/CV/Lucas_Romero_CV.docx
@@ -86,7 +86,7 @@
                   <w:r>
                     <w:rPr>
                       <w:noProof/>
-                      <w:lang w:val="es-MX" w:eastAsia="es-MX"/>
+                      <w:lang w:val="es-AR" w:eastAsia="es-AR"/>
                     </w:rPr>
                     <mc:AlternateContent>
                       <mc:Choice Requires="wpg">
@@ -1709,7 +1709,7 @@
                           </wp:inline>
                         </w:drawing>
                       </mc:Choice>
-                      <mc:Fallback xmlns:cx2="http://schemas.microsoft.com/office/drawing/2015/10/21/chartex" xmlns:cx3="http://schemas.microsoft.com/office/drawing/2016/5/9/chartex" xmlns:cx4="http://schemas.microsoft.com/office/drawing/2016/5/10/chartex" xmlns:cx5="http://schemas.microsoft.com/office/drawing/2016/5/11/chartex" xmlns:cx6="http://schemas.microsoft.com/office/drawing/2016/5/12/chartex" xmlns:cx7="http://schemas.microsoft.com/office/drawing/2016/5/13/chartex" xmlns:cx8="http://schemas.microsoft.com/office/drawing/2016/5/14/chartex" xmlns:aink="http://schemas.microsoft.com/office/drawing/2016/ink" xmlns:am3d="http://schemas.microsoft.com/office/drawing/2017/model3d" xmlns:w16cex="http://schemas.microsoft.com/office/word/2018/wordml/cex" xmlns:w16cid="http://schemas.microsoft.com/office/word/2016/wordml/cid" xmlns:w16="http://schemas.microsoft.com/office/word/2018/wordml">
+                      <mc:Fallback xmlns:w16="http://schemas.microsoft.com/office/word/2018/wordml" xmlns:w16cid="http://schemas.microsoft.com/office/word/2016/wordml/cid" xmlns:w16cex="http://schemas.microsoft.com/office/word/2018/wordml/cex" xmlns:am3d="http://schemas.microsoft.com/office/drawing/2017/model3d" xmlns:aink="http://schemas.microsoft.com/office/drawing/2016/ink" xmlns:cx8="http://schemas.microsoft.com/office/drawing/2016/5/14/chartex" xmlns:cx7="http://schemas.microsoft.com/office/drawing/2016/5/13/chartex" xmlns:cx6="http://schemas.microsoft.com/office/drawing/2016/5/12/chartex" xmlns:cx5="http://schemas.microsoft.com/office/drawing/2016/5/11/chartex" xmlns:cx4="http://schemas.microsoft.com/office/drawing/2016/5/10/chartex" xmlns:cx3="http://schemas.microsoft.com/office/drawing/2016/5/9/chartex" xmlns:cx2="http://schemas.microsoft.com/office/drawing/2015/10/21/chartex">
                         <w:pict>
                           <v:group w14:anchorId="014DDC79" id="Grupo 86" o:spid="_x0000_s1026" style="width:25.9pt;height:25.9pt;mso-position-horizontal-relative:char;mso-position-vertical-relative:line" coordsize="208,208" o:gfxdata="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">
                             <v:shape id="Forma libre 1" o:spid="_x0000_s1027" style="position:absolute;left:39;top:55;width:130;height:97;visibility:visible;mso-wrap-style:square;v-text-anchor:top" coordsize="2082,1560" o:gfxdata="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" path="m56,482r,755l59,1277r8,38l81,1350r18,33l121,1412r26,26l176,1461r34,18l244,1493r38,8l322,1503r1438,l1800,1501r37,-8l1873,1479r32,-18l1935,1438r26,-26l1984,1383r18,-33l2015,1315r8,-38l2026,1237r,-755l1049,1013r-15,l56,482xm322,56r-40,3l244,68,210,81r-34,19l147,122r-26,27l99,179,81,211,67,247r-8,36l56,322r,127l1039,984,2026,449r,-127l2023,283r-8,-36l2002,211r-18,-32l1961,149r-26,-27l1905,100,1873,81,1837,68r-37,-9l1760,56,322,56xm322,l1760,r43,4l1844,12r39,14l1921,44r36,24l1988,95r28,32l2039,163r19,36l2072,239r7,41l2082,322r,915l2080,1274r-6,36l2065,1344r-14,34l2033,1409r-21,29l1988,1466r-27,24l1932,1511r-32,17l1867,1542r-35,9l1796,1558r-36,2l322,1560r-44,-3l236,1548r-41,-13l159,1516r-35,-23l94,1466,66,1434,43,1400,24,1363,11,1323,2,1281,,1237,,322,2,279r9,-42l24,197,43,160,66,126,94,95,124,68,159,44,195,26,236,12,278,4,322,xe" fillcolor="#37b6ae [3204]" strokecolor="#37b6ae [3204]">
@@ -1839,7 +1839,7 @@
                   <w:r>
                     <w:rPr>
                       <w:noProof/>
-                      <w:lang w:val="es-MX" w:eastAsia="es-MX"/>
+                      <w:lang w:val="es-AR" w:eastAsia="es-AR"/>
                     </w:rPr>
                     <mc:AlternateContent>
                       <mc:Choice Requires="wpg">
@@ -5475,7 +5475,7 @@
                           </wp:inline>
                         </w:drawing>
                       </mc:Choice>
-                      <mc:Fallback xmlns:cx2="http://schemas.microsoft.com/office/drawing/2015/10/21/chartex" xmlns:cx3="http://schemas.microsoft.com/office/drawing/2016/5/9/chartex" xmlns:cx4="http://schemas.microsoft.com/office/drawing/2016/5/10/chartex" xmlns:cx5="http://schemas.microsoft.com/office/drawing/2016/5/11/chartex" xmlns:cx6="http://schemas.microsoft.com/office/drawing/2016/5/12/chartex" xmlns:cx7="http://schemas.microsoft.com/office/drawing/2016/5/13/chartex" xmlns:cx8="http://schemas.microsoft.com/office/drawing/2016/5/14/chartex" xmlns:aink="http://schemas.microsoft.com/office/drawing/2016/ink" xmlns:am3d="http://schemas.microsoft.com/office/drawing/2017/model3d" xmlns:w16cex="http://schemas.microsoft.com/office/word/2018/wordml/cex" xmlns:w16cid="http://schemas.microsoft.com/office/word/2016/wordml/cid" xmlns:w16="http://schemas.microsoft.com/office/word/2018/wordml">
+                      <mc:Fallback xmlns:w16="http://schemas.microsoft.com/office/word/2018/wordml" xmlns:w16cid="http://schemas.microsoft.com/office/word/2016/wordml/cid" xmlns:w16cex="http://schemas.microsoft.com/office/word/2018/wordml/cex" xmlns:am3d="http://schemas.microsoft.com/office/drawing/2017/model3d" xmlns:aink="http://schemas.microsoft.com/office/drawing/2016/ink" xmlns:cx8="http://schemas.microsoft.com/office/drawing/2016/5/14/chartex" xmlns:cx7="http://schemas.microsoft.com/office/drawing/2016/5/13/chartex" xmlns:cx6="http://schemas.microsoft.com/office/drawing/2016/5/12/chartex" xmlns:cx5="http://schemas.microsoft.com/office/drawing/2016/5/11/chartex" xmlns:cx4="http://schemas.microsoft.com/office/drawing/2016/5/10/chartex" xmlns:cx3="http://schemas.microsoft.com/office/drawing/2016/5/9/chartex" xmlns:cx2="http://schemas.microsoft.com/office/drawing/2015/10/21/chartex">
                         <w:pict>
                           <v:group w14:anchorId="7279767B" id="Grupo 88" o:spid="_x0000_s1026" style="width:25.9pt;height:25.9pt;mso-position-horizontal-relative:char;mso-position-vertical-relative:line" coordsize="208,208" o:gfxdata="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">
                             <v:shape id="Forma libre 3" o:spid="_x0000_s1027" style="position:absolute;width:208;height:208;visibility:visible;mso-wrap-style:square;v-text-anchor:top" coordsize="3324,3324" o:gfxdata="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" path="m1662,52r-102,3l1460,65r-98,15l1265,101r-93,27l1080,161r-89,38l905,240r-83,49l743,341r-77,57l593,458r-69,65l459,592r-62,74l341,742r-53,80l241,906r-43,85l161,1080r-33,92l102,1266r-22,96l65,1460r-9,100l53,1662r3,102l65,1864r15,98l102,2059r26,93l161,2244r37,89l241,2419r47,83l341,2581r56,77l459,2731r65,69l593,2865r73,62l743,2983r79,53l905,3083r86,43l1080,3163r92,33l1265,3222r97,22l1460,3259r100,9l1662,3271r102,-3l1864,3259r98,-15l2058,3222r94,-26l2244,3163r89,-37l2418,3083r84,-47l2582,2983r76,-56l2732,2865r69,-65l2866,2731r60,-73l2983,2581r52,-79l3084,2419r41,-86l3163,2244r33,-92l3223,2059r21,-97l3259,1864r10,-100l3272,1662r-3,-102l3259,1460r-15,-98l3223,1266r-27,-94l3163,1080r-38,-89l3084,906r-49,-84l2983,742r-57,-76l2866,592r-65,-69l2732,458r-74,-60l2582,341r-80,-52l2418,240r-85,-41l2244,161r-92,-33l2058,101,1962,80,1864,65,1764,55,1662,52xm1662,r105,3l1871,12r101,17l2072,51r96,27l2262,112r93,38l2444,194r85,50l2612,297r79,59l2766,420r71,67l2904,558r64,75l3027,713r53,82l3130,880r44,89l3212,1062r34,94l3273,1252r22,100l3312,1453r9,104l3324,1662r-3,105l3312,1870r-17,102l3273,2071r-27,98l3212,2263r-38,92l3130,2443r-50,86l3027,2612r-59,79l2904,2765r-67,73l2766,2905r-75,63l2612,3026r-83,55l2444,3130r-89,44l2262,3213r-94,33l2072,3273r-100,22l1871,3311r-104,10l1662,3324r-105,-3l1454,3311r-102,-16l1253,3273r-98,-27l1061,3213r-92,-39l881,3130r-86,-49l712,3026r-79,-58l559,2905r-73,-67l419,2765r-63,-74l298,2612r-55,-83l194,2443r-44,-88l111,2263,78,2169,51,2071,29,1972,13,1870,3,1767,,1662,3,1557,13,1453,29,1352,51,1252r27,-96l111,1062r39,-93l194,880r49,-85l298,713r58,-80l419,558r67,-71l559,420r74,-64l712,297r83,-53l881,194r88,-44l1061,112r94,-34l1253,51r99,-22l1454,12,1557,3,1662,xe" fillcolor="#37b6ae [3204]" strokecolor="#37b6ae [3204]">
@@ -5568,7 +5568,7 @@
                   <w:r>
                     <w:rPr>
                       <w:noProof/>
-                      <w:lang w:val="es-MX" w:eastAsia="es-MX"/>
+                      <w:lang w:val="es-AR" w:eastAsia="es-AR"/>
                     </w:rPr>
                     <mc:AlternateContent>
                       <mc:Choice Requires="wpg">
@@ -7658,7 +7658,7 @@
                           </wp:inline>
                         </w:drawing>
                       </mc:Choice>
-                      <mc:Fallback xmlns:cx2="http://schemas.microsoft.com/office/drawing/2015/10/21/chartex" xmlns:cx3="http://schemas.microsoft.com/office/drawing/2016/5/9/chartex" xmlns:cx4="http://schemas.microsoft.com/office/drawing/2016/5/10/chartex" xmlns:cx5="http://schemas.microsoft.com/office/drawing/2016/5/11/chartex" xmlns:cx6="http://schemas.microsoft.com/office/drawing/2016/5/12/chartex" xmlns:cx7="http://schemas.microsoft.com/office/drawing/2016/5/13/chartex" xmlns:cx8="http://schemas.microsoft.com/office/drawing/2016/5/14/chartex" xmlns:aink="http://schemas.microsoft.com/office/drawing/2016/ink" xmlns:am3d="http://schemas.microsoft.com/office/drawing/2017/model3d" xmlns:w16cex="http://schemas.microsoft.com/office/word/2018/wordml/cex" xmlns:w16cid="http://schemas.microsoft.com/office/word/2016/wordml/cid" xmlns:w16="http://schemas.microsoft.com/office/word/2018/wordml">
+                      <mc:Fallback xmlns:w16="http://schemas.microsoft.com/office/word/2018/wordml" xmlns:w16cid="http://schemas.microsoft.com/office/word/2016/wordml/cid" xmlns:w16cex="http://schemas.microsoft.com/office/word/2018/wordml/cex" xmlns:am3d="http://schemas.microsoft.com/office/drawing/2017/model3d" xmlns:aink="http://schemas.microsoft.com/office/drawing/2016/ink" xmlns:cx8="http://schemas.microsoft.com/office/drawing/2016/5/14/chartex" xmlns:cx7="http://schemas.microsoft.com/office/drawing/2016/5/13/chartex" xmlns:cx6="http://schemas.microsoft.com/office/drawing/2016/5/12/chartex" xmlns:cx5="http://schemas.microsoft.com/office/drawing/2016/5/11/chartex" xmlns:cx4="http://schemas.microsoft.com/office/drawing/2016/5/10/chartex" xmlns:cx3="http://schemas.microsoft.com/office/drawing/2016/5/9/chartex" xmlns:cx2="http://schemas.microsoft.com/office/drawing/2015/10/21/chartex">
                         <w:pict>
                           <v:group w14:anchorId="4FE8D1C3" id="Grupo 87" o:spid="_x0000_s1026" style="width:25.9pt;height:25.9pt;mso-position-horizontal-relative:char;mso-position-vertical-relative:line" coordsize="208,208" o:gfxdata="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">
                             <v:shape id="Forma libre 5" o:spid="_x0000_s1027" style="position:absolute;width:208;height:208;visibility:visible;mso-wrap-style:square;v-text-anchor:top" coordsize="3324,3324" o:gfxdata="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" path="m1662,52r-102,3l1460,65r-98,15l1265,101r-93,27l1080,161r-89,38l905,240r-83,49l743,341r-77,57l593,458r-69,65l459,592r-62,74l341,742r-53,80l241,906r-43,85l161,1080r-33,92l102,1266r-22,96l65,1460r-9,100l53,1662r3,102l65,1864r15,98l102,2059r26,93l161,2244r37,89l241,2419r47,83l341,2581r56,77l459,2731r65,69l593,2865r73,62l743,2983r79,53l905,3083r86,43l1080,3163r92,33l1265,3222r97,22l1460,3259r100,9l1662,3271r102,-3l1864,3259r98,-15l2058,3222r94,-26l2244,3163r89,-37l2418,3083r84,-47l2582,2983r76,-56l2732,2865r69,-65l2866,2731r60,-73l2983,2581r52,-79l3084,2419r41,-86l3163,2244r33,-92l3223,2059r21,-97l3259,1864r10,-100l3272,1662r-3,-102l3259,1460r-15,-98l3223,1266r-27,-94l3163,1080r-38,-89l3084,906r-49,-84l2983,742r-57,-76l2866,592r-65,-69l2732,458r-74,-60l2582,341r-80,-52l2418,240r-85,-41l2244,161r-92,-33l2058,101,1962,80,1864,65,1764,55,1662,52xm1662,r105,3l1871,12r101,17l2072,51r96,27l2262,112r93,38l2444,194r85,50l2612,297r79,59l2766,420r71,67l2904,558r64,75l3027,713r53,82l3130,880r44,89l3212,1062r34,94l3273,1252r22,100l3312,1453r9,104l3324,1662r-3,105l3312,1870r-17,102l3273,2071r-27,98l3212,2263r-38,92l3130,2443r-50,86l3027,2612r-59,79l2904,2765r-67,73l2766,2905r-75,63l2612,3026r-83,55l2444,3130r-89,44l2262,3213r-94,33l2072,3273r-100,22l1871,3311r-104,10l1662,3324r-105,-3l1454,3311r-102,-16l1253,3273r-98,-27l1061,3213r-92,-39l881,3130r-86,-49l712,3026r-79,-58l559,2905r-73,-67l419,2765r-63,-74l298,2612r-55,-83l194,2443r-44,-88l111,2263,78,2169,51,2071,29,1972,13,1870,3,1767,,1662,3,1557,13,1453,29,1352,51,1252r27,-96l111,1062r39,-93l194,880r49,-85l298,713r58,-80l419,558r67,-71l559,420r74,-64l712,297r83,-53l881,194r88,-44l1061,112r94,-34l1253,51r99,-22l1454,12,1557,3,1662,xe" fillcolor="#37b6ae [3204]" strokecolor="#37b6ae [3204]">
@@ -7800,7 +7800,7 @@
                       <w:sz w:val="36"/>
                       <w:szCs w:val="36"/>
                       <w:vertAlign w:val="superscript"/>
-                      <w:lang w:val="es-MX" w:eastAsia="es-MX"/>
+                      <w:lang w:val="es-AR" w:eastAsia="es-AR"/>
                     </w:rPr>
                     <mc:AlternateContent>
                       <mc:Choice Requires="wps">
@@ -7845,7 +7845,7 @@
                           </wp:inline>
                         </w:drawing>
                       </mc:Choice>
-                      <mc:Fallback xmlns:cx2="http://schemas.microsoft.com/office/drawing/2015/10/21/chartex" xmlns:cx3="http://schemas.microsoft.com/office/drawing/2016/5/9/chartex" xmlns:cx4="http://schemas.microsoft.com/office/drawing/2016/5/10/chartex" xmlns:cx5="http://schemas.microsoft.com/office/drawing/2016/5/11/chartex" xmlns:cx6="http://schemas.microsoft.com/office/drawing/2016/5/12/chartex" xmlns:cx7="http://schemas.microsoft.com/office/drawing/2016/5/13/chartex" xmlns:cx8="http://schemas.microsoft.com/office/drawing/2016/5/14/chartex" xmlns:aink="http://schemas.microsoft.com/office/drawing/2016/ink" xmlns:am3d="http://schemas.microsoft.com/office/drawing/2017/model3d" xmlns:w16cex="http://schemas.microsoft.com/office/word/2018/wordml/cex" xmlns:w16cid="http://schemas.microsoft.com/office/word/2016/wordml/cid" xmlns:w16="http://schemas.microsoft.com/office/word/2018/wordml">
+                      <mc:Fallback xmlns:w16="http://schemas.microsoft.com/office/word/2018/wordml" xmlns:w16cid="http://schemas.microsoft.com/office/word/2016/wordml/cid" xmlns:w16cex="http://schemas.microsoft.com/office/word/2018/wordml/cex" xmlns:am3d="http://schemas.microsoft.com/office/drawing/2017/model3d" xmlns:aink="http://schemas.microsoft.com/office/drawing/2016/ink" xmlns:cx8="http://schemas.microsoft.com/office/drawing/2016/5/14/chartex" xmlns:cx7="http://schemas.microsoft.com/office/drawing/2016/5/13/chartex" xmlns:cx6="http://schemas.microsoft.com/office/drawing/2016/5/12/chartex" xmlns:cx5="http://schemas.microsoft.com/office/drawing/2016/5/11/chartex" xmlns:cx4="http://schemas.microsoft.com/office/drawing/2016/5/10/chartex" xmlns:cx3="http://schemas.microsoft.com/office/drawing/2016/5/9/chartex" xmlns:cx2="http://schemas.microsoft.com/office/drawing/2015/10/21/chartex">
                         <w:pict>
                           <v:line w14:anchorId="2397F3E8" id="Conector recto 90" o:spid="_x0000_s1026" style="visibility:visible;mso-wrap-style:square;mso-left-percent:-10001;mso-top-percent:-10001;mso-position-horizontal:absolute;mso-position-horizontal-relative:char;mso-position-vertical:absolute;mso-position-vertical-relative:line;mso-left-percent:-10001;mso-top-percent:-10001" from="0,0" to="17.45pt,0" o:gfxdata="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" strokecolor="#37b6ae [3204]" strokeweight="1pt">
                             <v:stroke joinstyle="miter"/>
@@ -8003,7 +8003,7 @@
                   <w:r>
                     <w:rPr>
                       <w:noProof/>
-                      <w:lang w:val="es-MX" w:eastAsia="es-MX"/>
+                      <w:lang w:val="es-AR" w:eastAsia="es-AR"/>
                     </w:rPr>
                     <w:drawing>
                       <wp:inline distT="0" distB="0" distL="0" distR="0" wp14:anchorId="1DEFD6D4" wp14:editId="0388D17B">
@@ -8079,7 +8079,7 @@
                       <w:sz w:val="36"/>
                       <w:szCs w:val="36"/>
                       <w:vertAlign w:val="superscript"/>
-                      <w:lang w:val="es-MX" w:eastAsia="es-MX"/>
+                      <w:lang w:val="es-AR" w:eastAsia="es-AR"/>
                     </w:rPr>
                     <mc:AlternateContent>
                       <mc:Choice Requires="wps">
@@ -8124,7 +8124,7 @@
                           </wp:inline>
                         </w:drawing>
                       </mc:Choice>
-                      <mc:Fallback xmlns:cx2="http://schemas.microsoft.com/office/drawing/2015/10/21/chartex" xmlns:cx3="http://schemas.microsoft.com/office/drawing/2016/5/9/chartex" xmlns:cx4="http://schemas.microsoft.com/office/drawing/2016/5/10/chartex" xmlns:cx5="http://schemas.microsoft.com/office/drawing/2016/5/11/chartex" xmlns:cx6="http://schemas.microsoft.com/office/drawing/2016/5/12/chartex" xmlns:cx7="http://schemas.microsoft.com/office/drawing/2016/5/13/chartex" xmlns:cx8="http://schemas.microsoft.com/office/drawing/2016/5/14/chartex" xmlns:aink="http://schemas.microsoft.com/office/drawing/2016/ink" xmlns:am3d="http://schemas.microsoft.com/office/drawing/2017/model3d" xmlns:w16cex="http://schemas.microsoft.com/office/word/2018/wordml/cex" xmlns:w16cid="http://schemas.microsoft.com/office/word/2016/wordml/cid" xmlns:w16="http://schemas.microsoft.com/office/word/2018/wordml">
+                      <mc:Fallback xmlns:w16="http://schemas.microsoft.com/office/word/2018/wordml" xmlns:w16cid="http://schemas.microsoft.com/office/word/2016/wordml/cid" xmlns:w16cex="http://schemas.microsoft.com/office/word/2018/wordml/cex" xmlns:am3d="http://schemas.microsoft.com/office/drawing/2017/model3d" xmlns:aink="http://schemas.microsoft.com/office/drawing/2016/ink" xmlns:cx8="http://schemas.microsoft.com/office/drawing/2016/5/14/chartex" xmlns:cx7="http://schemas.microsoft.com/office/drawing/2016/5/13/chartex" xmlns:cx6="http://schemas.microsoft.com/office/drawing/2016/5/12/chartex" xmlns:cx5="http://schemas.microsoft.com/office/drawing/2016/5/11/chartex" xmlns:cx4="http://schemas.microsoft.com/office/drawing/2016/5/10/chartex" xmlns:cx3="http://schemas.microsoft.com/office/drawing/2016/5/9/chartex" xmlns:cx2="http://schemas.microsoft.com/office/drawing/2015/10/21/chartex">
                         <w:pict>
                           <v:line w14:anchorId="19DF5867" id="Conector recto 89" o:spid="_x0000_s1026" style="visibility:visible;mso-wrap-style:square;mso-left-percent:-10001;mso-top-percent:-10001;mso-position-horizontal:absolute;mso-position-horizontal-relative:char;mso-position-vertical:absolute;mso-position-vertical-relative:line;mso-left-percent:-10001;mso-top-percent:-10001" from="0,0" to="17.45pt,0" o:gfxdata="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" strokecolor="#37b6ae [3204]" strokeweight="1pt">
                             <v:stroke joinstyle="miter"/>
@@ -8199,15 +8199,13 @@
               </w:rPr>
               <w:t xml:space="preserve">Instituto </w:t>
             </w:r>
-            <w:proofErr w:type="spellStart"/>
             <w:r>
               <w:rPr>
                 <w:sz w:val="18"/>
                 <w:szCs w:val="18"/>
               </w:rPr>
-              <w:t>Go</w:t>
+              <w:t>Gaps</w:t>
             </w:r>
-            <w:proofErr w:type="spellEnd"/>
             <w:r>
               <w:rPr>
                 <w:sz w:val="18"/>
@@ -8276,6 +8274,317 @@
                 <w:p>
                   <w:pPr>
                     <w:rPr>
+                      <w:rFonts w:cs="Segoe UI"/>
+                      <w:b/>
+                      <w:bdr w:val="none" w:sz="0" w:space="0" w:color="auto" w:frame="1"/>
+                      <w:shd w:val="clear" w:color="auto" w:fill="FFFFFF"/>
+                      <w:lang w:val="es-AR"/>
+                    </w:rPr>
+                  </w:pPr>
+                  <w:r>
+                    <w:rPr>
+                      <w:rFonts w:cs="Segoe UI"/>
+                      <w:b/>
+                      <w:bdr w:val="none" w:sz="0" w:space="0" w:color="auto" w:frame="1"/>
+                      <w:shd w:val="clear" w:color="auto" w:fill="FFFFFF"/>
+                      <w:lang w:val="es-AR"/>
+                    </w:rPr>
+                    <w:t xml:space="preserve">Desarrollador </w:t>
+                  </w:r>
+                  <w:r>
+                    <w:rPr>
+                      <w:rFonts w:cs="Segoe UI"/>
+                      <w:b/>
+                      <w:bdr w:val="none" w:sz="0" w:space="0" w:color="auto" w:frame="1"/>
+                      <w:shd w:val="clear" w:color="auto" w:fill="FFFFFF"/>
+                      <w:lang w:val="es-AR"/>
+                    </w:rPr>
+                    <w:t xml:space="preserve">Full </w:t>
+                  </w:r>
+                  <w:proofErr w:type="spellStart"/>
+                  <w:r>
+                    <w:rPr>
+                      <w:rFonts w:cs="Segoe UI"/>
+                      <w:b/>
+                      <w:bdr w:val="none" w:sz="0" w:space="0" w:color="auto" w:frame="1"/>
+                      <w:shd w:val="clear" w:color="auto" w:fill="FFFFFF"/>
+                      <w:lang w:val="es-AR"/>
+                    </w:rPr>
+                    <w:t>Stack</w:t>
+                  </w:r>
+                  <w:proofErr w:type="spellEnd"/>
+                </w:p>
+                <w:p>
+                  <w:pPr>
+                    <w:rPr>
+                      <w:rFonts w:cs="Segoe UI"/>
+                      <w:b/>
+                      <w:bdr w:val="none" w:sz="0" w:space="0" w:color="auto" w:frame="1"/>
+                      <w:shd w:val="clear" w:color="auto" w:fill="FFFFFF"/>
+                      <w:lang w:val="es-AR"/>
+                    </w:rPr>
+                  </w:pPr>
+                  <w:proofErr w:type="spellStart"/>
+                  <w:r>
+                    <w:rPr>
+                      <w:rFonts w:cs="Segoe UI"/>
+                      <w:b/>
+                      <w:bdr w:val="none" w:sz="0" w:space="0" w:color="auto" w:frame="1"/>
+                      <w:shd w:val="clear" w:color="auto" w:fill="FFFFFF"/>
+                      <w:lang w:val="es-AR"/>
+                    </w:rPr>
+                    <w:t>Tips</w:t>
+                  </w:r>
+                  <w:proofErr w:type="spellEnd"/>
+                  <w:r>
+                    <w:rPr>
+                      <w:rFonts w:cs="Segoe UI"/>
+                      <w:b/>
+                      <w:bdr w:val="none" w:sz="0" w:space="0" w:color="auto" w:frame="1"/>
+                      <w:shd w:val="clear" w:color="auto" w:fill="FFFFFF"/>
+                      <w:lang w:val="es-AR"/>
+                    </w:rPr>
+                    <w:t xml:space="preserve"> </w:t>
+                  </w:r>
+                  <w:r>
+                    <w:rPr>
+                      <w:rFonts w:cs="Segoe UI"/>
+                      <w:b/>
+                      <w:bdr w:val="none" w:sz="0" w:space="0" w:color="auto" w:frame="1"/>
+                      <w:shd w:val="clear" w:color="auto" w:fill="FFFFFF"/>
+                      <w:lang w:val="es-AR"/>
+                    </w:rPr>
+                    <w:t>Salud</w:t>
+                  </w:r>
+                  <w:bookmarkStart w:id="0" w:name="_GoBack"/>
+                  <w:bookmarkEnd w:id="0"/>
+                </w:p>
+                <w:p>
+                  <w:pPr>
+                    <w:rPr>
+                      <w:rFonts w:cs="Segoe UI"/>
+                      <w:b/>
+                      <w:bdr w:val="none" w:sz="0" w:space="0" w:color="auto" w:frame="1"/>
+                      <w:shd w:val="clear" w:color="auto" w:fill="FFFFFF"/>
+                    </w:rPr>
+                  </w:pPr>
+                  <w:r>
+                    <w:rPr>
+                      <w:rFonts w:cs="Segoe UI"/>
+                      <w:b/>
+                      <w:bdr w:val="none" w:sz="0" w:space="0" w:color="auto" w:frame="1"/>
+                      <w:shd w:val="clear" w:color="auto" w:fill="FFFFFF"/>
+                    </w:rPr>
+                    <w:t>Junio 2021</w:t>
+                  </w:r>
+                  <w:r>
+                    <w:rPr>
+                      <w:rFonts w:cs="Segoe UI"/>
+                      <w:b/>
+                      <w:bdr w:val="none" w:sz="0" w:space="0" w:color="auto" w:frame="1"/>
+                      <w:shd w:val="clear" w:color="auto" w:fill="FFFFFF"/>
+                    </w:rPr>
+                    <w:t xml:space="preserve"> – Presente.</w:t>
+                  </w:r>
+                </w:p>
+                <w:p>
+                  <w:pPr>
+                    <w:rPr>
+                      <w:rFonts w:cs="Segoe UI"/>
+                      <w:b/>
+                      <w:bdr w:val="none" w:sz="0" w:space="0" w:color="auto" w:frame="1"/>
+                      <w:shd w:val="clear" w:color="auto" w:fill="FFFFFF"/>
+                    </w:rPr>
+                  </w:pPr>
+                  <w:r>
+                    <w:rPr>
+                      <w:rFonts w:cs="Segoe UI"/>
+                      <w:b/>
+                      <w:bdr w:val="none" w:sz="0" w:space="0" w:color="auto" w:frame="1"/>
+                      <w:shd w:val="clear" w:color="auto" w:fill="FFFFFF"/>
+                    </w:rPr>
+                    <w:t>Desempeño:</w:t>
+                  </w:r>
+                </w:p>
+                <w:p>
+                  <w:pPr>
+                    <w:pStyle w:val="Prrafodelista"/>
+                    <w:numPr>
+                      <w:ilvl w:val="0"/>
+                      <w:numId w:val="7"/>
+                    </w:numPr>
+                    <w:jc w:val="left"/>
+                    <w:rPr>
+                      <w:rFonts w:cs="Segoe UI"/>
+                      <w:b/>
+                      <w:bdr w:val="none" w:sz="0" w:space="0" w:color="auto" w:frame="1"/>
+                      <w:shd w:val="clear" w:color="auto" w:fill="FFFFFF"/>
+                      <w:lang w:val="en-US"/>
+                    </w:rPr>
+                  </w:pPr>
+                  <w:r>
+                    <w:rPr>
+                      <w:rFonts w:cs="Segoe UI"/>
+                      <w:shd w:val="clear" w:color="auto" w:fill="FFFFFF"/>
+                      <w:lang w:val="en-US"/>
+                    </w:rPr>
+                    <w:t>Soy Full Stack Web Developer .Net Core y Angular.</w:t>
+                  </w:r>
+                </w:p>
+                <w:p>
+                  <w:pPr>
+                    <w:pStyle w:val="Prrafodelista"/>
+                    <w:numPr>
+                      <w:ilvl w:val="0"/>
+                      <w:numId w:val="7"/>
+                    </w:numPr>
+                    <w:jc w:val="left"/>
+                    <w:rPr>
+                      <w:rFonts w:cs="Segoe UI"/>
+                      <w:b/>
+                      <w:bdr w:val="none" w:sz="0" w:space="0" w:color="auto" w:frame="1"/>
+                      <w:shd w:val="clear" w:color="auto" w:fill="FFFFFF"/>
+                    </w:rPr>
+                  </w:pPr>
+                  <w:r>
+                    <w:rPr>
+                      <w:rFonts w:cs="Segoe UI"/>
+                      <w:lang w:val="es-AR"/>
+                    </w:rPr>
+                    <w:t>Mantenimiento, correcciones de bugs, desarrollo de nuevos módulos en el sistema y planificación del mismo.</w:t>
+                  </w:r>
+                  <w:r>
+                    <w:rPr>
+                      <w:rFonts w:cs="Segoe UI"/>
+                      <w:lang w:val="es-AR"/>
+                    </w:rPr>
+                    <w:br/>
+                  </w:r>
+                </w:p>
+                <w:p>
+                  <w:pPr>
+                    <w:pStyle w:val="Prrafodelista"/>
+                    <w:numPr>
+                      <w:ilvl w:val="0"/>
+                      <w:numId w:val="7"/>
+                    </w:numPr>
+                    <w:jc w:val="left"/>
+                    <w:rPr>
+                      <w:rFonts w:cs="Segoe UI"/>
+                      <w:lang w:val="es-AR"/>
+                    </w:rPr>
+                  </w:pPr>
+                  <w:r>
+                    <w:rPr>
+                      <w:rFonts w:cs="Segoe UI"/>
+                      <w:lang w:val="es-AR"/>
+                    </w:rPr>
+                    <w:t xml:space="preserve">Net Core, Angular, </w:t>
+                  </w:r>
+                  <w:proofErr w:type="spellStart"/>
+                  <w:r>
+                    <w:rPr>
+                      <w:rFonts w:cs="Segoe UI"/>
+                      <w:lang w:val="es-AR"/>
+                    </w:rPr>
+                    <w:t>Sql</w:t>
+                  </w:r>
+                  <w:proofErr w:type="spellEnd"/>
+                  <w:r>
+                    <w:rPr>
+                      <w:rFonts w:cs="Segoe UI"/>
+                      <w:lang w:val="es-AR"/>
+                    </w:rPr>
+                    <w:t xml:space="preserve"> Server, </w:t>
+                  </w:r>
+                  <w:proofErr w:type="spellStart"/>
+                  <w:r>
+                    <w:rPr>
+                      <w:rFonts w:cs="Segoe UI"/>
+                      <w:lang w:val="es-AR"/>
+                    </w:rPr>
+                    <w:t>Azure</w:t>
+                  </w:r>
+                  <w:proofErr w:type="spellEnd"/>
+                  <w:r>
+                    <w:rPr>
+                      <w:rFonts w:cs="Segoe UI"/>
+                      <w:lang w:val="es-AR"/>
+                    </w:rPr>
+                    <w:t xml:space="preserve"> </w:t>
+                  </w:r>
+                  <w:proofErr w:type="spellStart"/>
+                  <w:r>
+                    <w:rPr>
+                      <w:rFonts w:cs="Segoe UI"/>
+                      <w:lang w:val="es-AR"/>
+                    </w:rPr>
+                    <w:t>Devops</w:t>
+                  </w:r>
+                  <w:proofErr w:type="spellEnd"/>
+                  <w:r>
+                    <w:rPr>
+                      <w:rFonts w:cs="Segoe UI"/>
+                      <w:lang w:val="es-AR"/>
+                    </w:rPr>
+                    <w:t xml:space="preserve">, TFS, </w:t>
+                  </w:r>
+                  <w:proofErr w:type="spellStart"/>
+                  <w:r>
+                    <w:rPr>
+                      <w:rFonts w:cs="Segoe UI"/>
+                      <w:lang w:val="es-AR"/>
+                    </w:rPr>
+                    <w:t>Git</w:t>
+                  </w:r>
+                  <w:proofErr w:type="spellEnd"/>
+                  <w:r>
+                    <w:rPr>
+                      <w:rFonts w:cs="Segoe UI"/>
+                      <w:lang w:val="es-AR"/>
+                    </w:rPr>
+                    <w:t xml:space="preserve"> y Framework desarrollado </w:t>
+                  </w:r>
+                  <w:r>
+                    <w:rPr>
+                      <w:rFonts w:cs="Segoe UI"/>
+                      <w:lang w:val="es-AR"/>
+                    </w:rPr>
+                    <w:t>propio de la empresa.</w:t>
+                  </w:r>
+                </w:p>
+                <w:p>
+                  <w:pPr>
+                    <w:pStyle w:val="Prrafodelista"/>
+                    <w:numPr>
+                      <w:ilvl w:val="0"/>
+                      <w:numId w:val="7"/>
+                    </w:numPr>
+                    <w:jc w:val="left"/>
+                    <w:rPr>
+                      <w:rStyle w:val="lt-line-clampline"/>
+                      <w:rFonts w:cs="Segoe UI"/>
+                      <w:b/>
+                      <w:bdr w:val="none" w:sz="0" w:space="0" w:color="auto" w:frame="1"/>
+                      <w:shd w:val="clear" w:color="auto" w:fill="FFFFFF"/>
+                    </w:rPr>
+                  </w:pPr>
+                  <w:r>
+                    <w:rPr>
+                      <w:rFonts w:cs="Segoe UI"/>
+                    </w:rPr>
+                    <w:t>Con metodología ágil: SCRUM.</w:t>
+                  </w:r>
+                  <w:r>
+                    <w:rPr>
+                      <w:rFonts w:cs="Segoe UI"/>
+                    </w:rPr>
+                    <w:br/>
+                  </w:r>
+                </w:p>
+                <w:p>
+                  <w:pPr>
+                    <w:rPr>
                       <w:rStyle w:val="lt-line-clampline"/>
                       <w:rFonts w:cs="Segoe UI"/>
                       <w:b/>
@@ -8284,7 +8593,9 @@
                       <w:lang w:val="es-MX"/>
                     </w:rPr>
                   </w:pPr>
-                  <w:r>
+                </w:p>
+                <w:p>
+                  <w:pPr>
                     <w:rPr>
                       <w:rStyle w:val="lt-line-clampline"/>
                       <w:rFonts w:cs="Segoe UI"/>
@@ -8293,10 +8604,10 @@
                       <w:shd w:val="clear" w:color="auto" w:fill="FFFFFF"/>
                       <w:lang w:val="es-MX"/>
                     </w:rPr>
-                    <w:t xml:space="preserve">Desarrollador .Net web </w:t>
-                  </w:r>
-                  <w:proofErr w:type="spellStart"/>
-                  <w:r>
+                  </w:pPr>
+                </w:p>
+                <w:p>
+                  <w:pPr>
                     <w:rPr>
                       <w:rStyle w:val="lt-line-clampline"/>
                       <w:rFonts w:cs="Segoe UI"/>
@@ -8305,12 +8616,8 @@
                       <w:shd w:val="clear" w:color="auto" w:fill="FFFFFF"/>
                       <w:lang w:val="es-MX"/>
                     </w:rPr>
-                    <w:t>developer</w:t>
-                  </w:r>
-                  <w:proofErr w:type="spellEnd"/>
-                </w:p>
-                <w:p>
-                  <w:pPr>
+                  </w:pPr>
+                  <w:r>
                     <w:rPr>
                       <w:rStyle w:val="lt-line-clampline"/>
                       <w:rFonts w:cs="Segoe UI"/>
@@ -8319,7 +8626,9 @@
                       <w:shd w:val="clear" w:color="auto" w:fill="FFFFFF"/>
                       <w:lang w:val="es-MX"/>
                     </w:rPr>
-                  </w:pPr>
+                    <w:t xml:space="preserve">Desarrollador .Net web </w:t>
+                  </w:r>
+                  <w:proofErr w:type="spellStart"/>
                   <w:r>
                     <w:rPr>
                       <w:rStyle w:val="lt-line-clampline"/>
@@ -8329,8 +8638,9 @@
                       <w:shd w:val="clear" w:color="auto" w:fill="FFFFFF"/>
                       <w:lang w:val="es-MX"/>
                     </w:rPr>
-                    <w:t>TimeSolution SRL</w:t>
-                  </w:r>
+                    <w:t>developer</w:t>
+                  </w:r>
+                  <w:proofErr w:type="spellEnd"/>
                 </w:p>
                 <w:p>
                   <w:pPr>
@@ -8340,6 +8650,7 @@
                       <w:b/>
                       <w:bdr w:val="none" w:sz="0" w:space="0" w:color="auto" w:frame="1"/>
                       <w:shd w:val="clear" w:color="auto" w:fill="FFFFFF"/>
+                      <w:lang w:val="es-MX"/>
                     </w:rPr>
                   </w:pPr>
                   <w:r>
@@ -8349,8 +8660,52 @@
                       <w:b/>
                       <w:bdr w:val="none" w:sz="0" w:space="0" w:color="auto" w:frame="1"/>
                       <w:shd w:val="clear" w:color="auto" w:fill="FFFFFF"/>
-                    </w:rPr>
-                    <w:t>Enero 2020 – Presente</w:t>
+                      <w:lang w:val="es-MX"/>
+                    </w:rPr>
+                    <w:t>TimeSolution SRL</w:t>
+                  </w:r>
+                </w:p>
+                <w:p>
+                  <w:pPr>
+                    <w:rPr>
+                      <w:rStyle w:val="lt-line-clampline"/>
+                      <w:rFonts w:cs="Segoe UI"/>
+                      <w:b/>
+                      <w:bdr w:val="none" w:sz="0" w:space="0" w:color="auto" w:frame="1"/>
+                      <w:shd w:val="clear" w:color="auto" w:fill="FFFFFF"/>
+                    </w:rPr>
+                  </w:pPr>
+                  <w:r>
+                    <w:rPr>
+                      <w:rStyle w:val="lt-line-clampline"/>
+                      <w:rFonts w:cs="Segoe UI"/>
+                      <w:b/>
+                      <w:bdr w:val="none" w:sz="0" w:space="0" w:color="auto" w:frame="1"/>
+                      <w:shd w:val="clear" w:color="auto" w:fill="FFFFFF"/>
+                    </w:rPr>
+                    <w:t xml:space="preserve">Enero 2020 – </w:t>
+                  </w:r>
+                  <w:proofErr w:type="gramStart"/>
+                  <w:r>
+                    <w:rPr>
+                      <w:rStyle w:val="lt-line-clampline"/>
+                      <w:rFonts w:cs="Segoe UI"/>
+                      <w:b/>
+                      <w:bdr w:val="none" w:sz="0" w:space="0" w:color="auto" w:frame="1"/>
+                      <w:shd w:val="clear" w:color="auto" w:fill="FFFFFF"/>
+                    </w:rPr>
+                    <w:t>Junio</w:t>
+                  </w:r>
+                  <w:proofErr w:type="gramEnd"/>
+                  <w:r>
+                    <w:rPr>
+                      <w:rStyle w:val="lt-line-clampline"/>
+                      <w:rFonts w:cs="Segoe UI"/>
+                      <w:b/>
+                      <w:bdr w:val="none" w:sz="0" w:space="0" w:color="auto" w:frame="1"/>
+                      <w:shd w:val="clear" w:color="auto" w:fill="FFFFFF"/>
+                    </w:rPr>
+                    <w:t xml:space="preserve"> 2021</w:t>
                   </w:r>
                   <w:r>
                     <w:rPr>
@@ -9014,6 +9369,7 @@
                       <w:rFonts w:asciiTheme="majorHAnsi" w:hAnsiTheme="majorHAnsi"/>
                       <w:b/>
                     </w:rPr>
+                    <w:lastRenderedPageBreak/>
                     <w:t>Técnico Desarrollador</w:t>
                   </w:r>
                 </w:p>
@@ -9314,30 +9670,6 @@
                     </w:rPr>
                     <w:t>Participación de desarrollo web con java Spring y Angular 7</w:t>
                   </w:r>
-                </w:p>
-                <w:p>
-                  <w:pPr>
-                    <w:jc w:val="left"/>
-                    <w:rPr>
-                      <w:rStyle w:val="lt-line-clampline"/>
-                      <w:rFonts w:cs="Segoe UI"/>
-                      <w:bdr w:val="none" w:sz="0" w:space="0" w:color="auto" w:frame="1"/>
-                      <w:shd w:val="clear" w:color="auto" w:fill="FFFFFF"/>
-                    </w:rPr>
-                  </w:pPr>
-                </w:p>
-                <w:p>
-                  <w:pPr>
-                    <w:pStyle w:val="Prrafodelista"/>
-                    <w:ind w:left="1318"/>
-                    <w:jc w:val="left"/>
-                    <w:rPr>
-                      <w:rStyle w:val="lt-line-clampline"/>
-                      <w:rFonts w:cs="Segoe UI"/>
-                      <w:bdr w:val="none" w:sz="0" w:space="0" w:color="auto" w:frame="1"/>
-                      <w:shd w:val="clear" w:color="auto" w:fill="FFFFFF"/>
-                    </w:rPr>
-                  </w:pPr>
                 </w:p>
                 <w:p>
                   <w:pPr>
@@ -9540,8 +9872,6 @@
                   <w:r>
                     <w:t>Educación Media n. 3</w:t>
                   </w:r>
-                  <w:bookmarkStart w:id="0" w:name="_GoBack"/>
-                  <w:bookmarkEnd w:id="0"/>
                 </w:p>
                 <w:p>
                   <w:pPr>
@@ -10098,7 +10428,7 @@
     <w:r>
       <w:rPr>
         <w:noProof/>
-        <w:lang w:val="es-MX" w:eastAsia="es-MX"/>
+        <w:lang w:val="es-AR" w:eastAsia="es-AR"/>
       </w:rPr>
       <mc:AlternateContent>
         <mc:Choice Requires="wpg">
@@ -12320,7 +12650,7 @@
             </wp:anchor>
           </w:drawing>
         </mc:Choice>
-        <mc:Fallback xmlns:cx2="http://schemas.microsoft.com/office/drawing/2015/10/21/chartex" xmlns:cx3="http://schemas.microsoft.com/office/drawing/2016/5/9/chartex" xmlns:cx4="http://schemas.microsoft.com/office/drawing/2016/5/10/chartex" xmlns:cx5="http://schemas.microsoft.com/office/drawing/2016/5/11/chartex" xmlns:cx6="http://schemas.microsoft.com/office/drawing/2016/5/12/chartex" xmlns:cx7="http://schemas.microsoft.com/office/drawing/2016/5/13/chartex" xmlns:cx8="http://schemas.microsoft.com/office/drawing/2016/5/14/chartex" xmlns:aink="http://schemas.microsoft.com/office/drawing/2016/ink" xmlns:am3d="http://schemas.microsoft.com/office/drawing/2017/model3d" xmlns:w16cex="http://schemas.microsoft.com/office/word/2018/wordml/cex" xmlns:w16cid="http://schemas.microsoft.com/office/word/2016/wordml/cid" xmlns:w16="http://schemas.microsoft.com/office/word/2018/wordml">
+        <mc:Fallback xmlns:w16="http://schemas.microsoft.com/office/word/2018/wordml" xmlns:w16cid="http://schemas.microsoft.com/office/word/2016/wordml/cid" xmlns:w16cex="http://schemas.microsoft.com/office/word/2018/wordml/cex" xmlns:am3d="http://schemas.microsoft.com/office/drawing/2017/model3d" xmlns:aink="http://schemas.microsoft.com/office/drawing/2016/ink" xmlns:cx8="http://schemas.microsoft.com/office/drawing/2016/5/14/chartex" xmlns:cx7="http://schemas.microsoft.com/office/drawing/2016/5/13/chartex" xmlns:cx6="http://schemas.microsoft.com/office/drawing/2016/5/12/chartex" xmlns:cx5="http://schemas.microsoft.com/office/drawing/2016/5/11/chartex" xmlns:cx4="http://schemas.microsoft.com/office/drawing/2016/5/10/chartex" xmlns:cx3="http://schemas.microsoft.com/office/drawing/2016/5/9/chartex" xmlns:cx2="http://schemas.microsoft.com/office/drawing/2015/10/21/chartex">
           <w:pict>
             <v:group w14:anchorId="70690537" id="Grupo 18" o:spid="_x0000_s1026" style="position:absolute;margin-left:0;margin-top:-33.3pt;width:403.05pt;height:33.3pt;z-index:251660288;mso-position-horizontal-relative:margin" coordsize="4329,275" o:gfxdata="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">
               <o:lock v:ext="edit" aspectratio="t"/>
@@ -12396,7 +12726,7 @@
     <w:r>
       <w:rPr>
         <w:noProof/>
-        <w:lang w:val="es-MX" w:eastAsia="es-MX"/>
+        <w:lang w:val="es-AR" w:eastAsia="es-AR"/>
       </w:rPr>
       <w:drawing>
         <wp:anchor distT="0" distB="0" distL="114300" distR="114300" simplePos="0" relativeHeight="251662336" behindDoc="0" locked="0" layoutInCell="1" allowOverlap="0" wp14:anchorId="6588BED7" wp14:editId="4A0E31F2">
@@ -12468,7 +12798,7 @@
     <w:r>
       <w:rPr>
         <w:noProof/>
-        <w:lang w:val="es-MX" w:eastAsia="es-MX"/>
+        <w:lang w:val="es-AR" w:eastAsia="es-AR"/>
       </w:rPr>
       <mc:AlternateContent>
         <mc:Choice Requires="wpg">
@@ -14690,7 +15020,7 @@
             </wp:anchor>
           </w:drawing>
         </mc:Choice>
-        <mc:Fallback xmlns:cx2="http://schemas.microsoft.com/office/drawing/2015/10/21/chartex" xmlns:cx3="http://schemas.microsoft.com/office/drawing/2016/5/9/chartex" xmlns:cx4="http://schemas.microsoft.com/office/drawing/2016/5/10/chartex" xmlns:cx5="http://schemas.microsoft.com/office/drawing/2016/5/11/chartex" xmlns:cx6="http://schemas.microsoft.com/office/drawing/2016/5/12/chartex" xmlns:cx7="http://schemas.microsoft.com/office/drawing/2016/5/13/chartex" xmlns:cx8="http://schemas.microsoft.com/office/drawing/2016/5/14/chartex" xmlns:aink="http://schemas.microsoft.com/office/drawing/2016/ink" xmlns:am3d="http://schemas.microsoft.com/office/drawing/2017/model3d" xmlns:w16cex="http://schemas.microsoft.com/office/word/2018/wordml/cex" xmlns:w16cid="http://schemas.microsoft.com/office/word/2016/wordml/cid" xmlns:w16="http://schemas.microsoft.com/office/word/2018/wordml">
+        <mc:Fallback xmlns:w16="http://schemas.microsoft.com/office/word/2018/wordml" xmlns:w16cid="http://schemas.microsoft.com/office/word/2016/wordml/cid" xmlns:w16cex="http://schemas.microsoft.com/office/word/2018/wordml/cex" xmlns:am3d="http://schemas.microsoft.com/office/drawing/2017/model3d" xmlns:aink="http://schemas.microsoft.com/office/drawing/2016/ink" xmlns:cx8="http://schemas.microsoft.com/office/drawing/2016/5/14/chartex" xmlns:cx7="http://schemas.microsoft.com/office/drawing/2016/5/13/chartex" xmlns:cx6="http://schemas.microsoft.com/office/drawing/2016/5/12/chartex" xmlns:cx5="http://schemas.microsoft.com/office/drawing/2016/5/11/chartex" xmlns:cx4="http://schemas.microsoft.com/office/drawing/2016/5/10/chartex" xmlns:cx3="http://schemas.microsoft.com/office/drawing/2016/5/9/chartex" xmlns:cx2="http://schemas.microsoft.com/office/drawing/2015/10/21/chartex">
           <w:pict>
             <v:group w14:anchorId="47E64FB7" id="Grupo 85" o:spid="_x0000_s1026" style="position:absolute;margin-left:19.5pt;margin-top:-32.3pt;width:403.05pt;height:33.3pt;z-index:251657216;mso-position-horizontal-relative:margin" coordsize="4329,275" o:gfxdata="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">
               <o:lock v:ext="edit" aspectratio="t"/>
@@ -15226,6 +15556,230 @@
     </w:lvl>
   </w:abstractNum>
   <w:abstractNum w:abstractNumId="4" w15:restartNumberingAfterBreak="0">
+    <w:nsid w:val="5FF9112E"/>
+    <w:multiLevelType w:val="hybridMultilevel"/>
+    <w:tmpl w:val="7898F3A2"/>
+    <w:lvl w:ilvl="0" w:tplc="31C01EA4">
+      <w:numFmt w:val="bullet"/>
+      <w:lvlText w:val="-"/>
+      <w:lvlJc w:val="left"/>
+      <w:pPr>
+        <w:ind w:left="1080" w:hanging="360"/>
+      </w:pPr>
+      <w:rPr>
+        <w:rFonts w:ascii="Cabin" w:eastAsia="Cabin" w:hAnsi="Cabin" w:cs="Segoe UI" w:hint="default"/>
+      </w:rPr>
+    </w:lvl>
+    <w:lvl w:ilvl="1" w:tplc="2C0A0003" w:tentative="1">
+      <w:start w:val="1"/>
+      <w:numFmt w:val="bullet"/>
+      <w:lvlText w:val="o"/>
+      <w:lvlJc w:val="left"/>
+      <w:pPr>
+        <w:ind w:left="1800" w:hanging="360"/>
+      </w:pPr>
+      <w:rPr>
+        <w:rFonts w:ascii="Courier New" w:hAnsi="Courier New" w:cs="Courier New" w:hint="default"/>
+      </w:rPr>
+    </w:lvl>
+    <w:lvl w:ilvl="2" w:tplc="2C0A0005" w:tentative="1">
+      <w:start w:val="1"/>
+      <w:numFmt w:val="bullet"/>
+      <w:lvlText w:val=""/>
+      <w:lvlJc w:val="left"/>
+      <w:pPr>
+        <w:ind w:left="2520" w:hanging="360"/>
+      </w:pPr>
+      <w:rPr>
+        <w:rFonts w:ascii="Wingdings" w:hAnsi="Wingdings" w:hint="default"/>
+      </w:rPr>
+    </w:lvl>
+    <w:lvl w:ilvl="3" w:tplc="2C0A0001" w:tentative="1">
+      <w:start w:val="1"/>
+      <w:numFmt w:val="bullet"/>
+      <w:lvlText w:val=""/>
+      <w:lvlJc w:val="left"/>
+      <w:pPr>
+        <w:ind w:left="3240" w:hanging="360"/>
+      </w:pPr>
+      <w:rPr>
+        <w:rFonts w:ascii="Symbol" w:hAnsi="Symbol" w:hint="default"/>
+      </w:rPr>
+    </w:lvl>
+    <w:lvl w:ilvl="4" w:tplc="2C0A0003" w:tentative="1">
+      <w:start w:val="1"/>
+      <w:numFmt w:val="bullet"/>
+      <w:lvlText w:val="o"/>
+      <w:lvlJc w:val="left"/>
+      <w:pPr>
+        <w:ind w:left="3960" w:hanging="360"/>
+      </w:pPr>
+      <w:rPr>
+        <w:rFonts w:ascii="Courier New" w:hAnsi="Courier New" w:cs="Courier New" w:hint="default"/>
+      </w:rPr>
+    </w:lvl>
+    <w:lvl w:ilvl="5" w:tplc="2C0A0005" w:tentative="1">
+      <w:start w:val="1"/>
+      <w:numFmt w:val="bullet"/>
+      <w:lvlText w:val=""/>
+      <w:lvlJc w:val="left"/>
+      <w:pPr>
+        <w:ind w:left="4680" w:hanging="360"/>
+      </w:pPr>
+      <w:rPr>
+        <w:rFonts w:ascii="Wingdings" w:hAnsi="Wingdings" w:hint="default"/>
+      </w:rPr>
+    </w:lvl>
+    <w:lvl w:ilvl="6" w:tplc="2C0A0001" w:tentative="1">
+      <w:start w:val="1"/>
+      <w:numFmt w:val="bullet"/>
+      <w:lvlText w:val=""/>
+      <w:lvlJc w:val="left"/>
+      <w:pPr>
+        <w:ind w:left="5400" w:hanging="360"/>
+      </w:pPr>
+      <w:rPr>
+        <w:rFonts w:ascii="Symbol" w:hAnsi="Symbol" w:hint="default"/>
+      </w:rPr>
+    </w:lvl>
+    <w:lvl w:ilvl="7" w:tplc="2C0A0003" w:tentative="1">
+      <w:start w:val="1"/>
+      <w:numFmt w:val="bullet"/>
+      <w:lvlText w:val="o"/>
+      <w:lvlJc w:val="left"/>
+      <w:pPr>
+        <w:ind w:left="6120" w:hanging="360"/>
+      </w:pPr>
+      <w:rPr>
+        <w:rFonts w:ascii="Courier New" w:hAnsi="Courier New" w:cs="Courier New" w:hint="default"/>
+      </w:rPr>
+    </w:lvl>
+    <w:lvl w:ilvl="8" w:tplc="2C0A0005" w:tentative="1">
+      <w:start w:val="1"/>
+      <w:numFmt w:val="bullet"/>
+      <w:lvlText w:val=""/>
+      <w:lvlJc w:val="left"/>
+      <w:pPr>
+        <w:ind w:left="6840" w:hanging="360"/>
+      </w:pPr>
+      <w:rPr>
+        <w:rFonts w:ascii="Wingdings" w:hAnsi="Wingdings" w:hint="default"/>
+      </w:rPr>
+    </w:lvl>
+  </w:abstractNum>
+  <w:abstractNum w:abstractNumId="5" w15:restartNumberingAfterBreak="0">
+    <w:nsid w:val="78301DE9"/>
+    <w:multiLevelType w:val="hybridMultilevel"/>
+    <w:tmpl w:val="745A08BE"/>
+    <w:lvl w:ilvl="0" w:tplc="31C01EA4">
+      <w:numFmt w:val="bullet"/>
+      <w:lvlText w:val="-"/>
+      <w:lvlJc w:val="left"/>
+      <w:pPr>
+        <w:ind w:left="720" w:hanging="360"/>
+      </w:pPr>
+      <w:rPr>
+        <w:rFonts w:ascii="Cabin" w:eastAsia="Cabin" w:hAnsi="Cabin" w:cs="Segoe UI" w:hint="default"/>
+      </w:rPr>
+    </w:lvl>
+    <w:lvl w:ilvl="1" w:tplc="2C0A0003" w:tentative="1">
+      <w:start w:val="1"/>
+      <w:numFmt w:val="bullet"/>
+      <w:lvlText w:val="o"/>
+      <w:lvlJc w:val="left"/>
+      <w:pPr>
+        <w:ind w:left="1440" w:hanging="360"/>
+      </w:pPr>
+      <w:rPr>
+        <w:rFonts w:ascii="Courier New" w:hAnsi="Courier New" w:cs="Courier New" w:hint="default"/>
+      </w:rPr>
+    </w:lvl>
+    <w:lvl w:ilvl="2" w:tplc="2C0A0005" w:tentative="1">
+      <w:start w:val="1"/>
+      <w:numFmt w:val="bullet"/>
+      <w:lvlText w:val=""/>
+      <w:lvlJc w:val="left"/>
+      <w:pPr>
+        <w:ind w:left="2160" w:hanging="360"/>
+      </w:pPr>
+      <w:rPr>
+        <w:rFonts w:ascii="Wingdings" w:hAnsi="Wingdings" w:hint="default"/>
+      </w:rPr>
+    </w:lvl>
+    <w:lvl w:ilvl="3" w:tplc="2C0A0001" w:tentative="1">
+      <w:start w:val="1"/>
+      <w:numFmt w:val="bullet"/>
+      <w:lvlText w:val=""/>
+      <w:lvlJc w:val="left"/>
+      <w:pPr>
+        <w:ind w:left="2880" w:hanging="360"/>
+      </w:pPr>
+      <w:rPr>
+        <w:rFonts w:ascii="Symbol" w:hAnsi="Symbol" w:hint="default"/>
+      </w:rPr>
+    </w:lvl>
+    <w:lvl w:ilvl="4" w:tplc="2C0A0003" w:tentative="1">
+      <w:start w:val="1"/>
+      <w:numFmt w:val="bullet"/>
+      <w:lvlText w:val="o"/>
+      <w:lvlJc w:val="left"/>
+      <w:pPr>
+        <w:ind w:left="3600" w:hanging="360"/>
+      </w:pPr>
+      <w:rPr>
+        <w:rFonts w:ascii="Courier New" w:hAnsi="Courier New" w:cs="Courier New" w:hint="default"/>
+      </w:rPr>
+    </w:lvl>
+    <w:lvl w:ilvl="5" w:tplc="2C0A0005" w:tentative="1">
+      <w:start w:val="1"/>
+      <w:numFmt w:val="bullet"/>
+      <w:lvlText w:val=""/>
+      <w:lvlJc w:val="left"/>
+      <w:pPr>
+        <w:ind w:left="4320" w:hanging="360"/>
+      </w:pPr>
+      <w:rPr>
+        <w:rFonts w:ascii="Wingdings" w:hAnsi="Wingdings" w:hint="default"/>
+      </w:rPr>
+    </w:lvl>
+    <w:lvl w:ilvl="6" w:tplc="2C0A0001" w:tentative="1">
+      <w:start w:val="1"/>
+      <w:numFmt w:val="bullet"/>
+      <w:lvlText w:val=""/>
+      <w:lvlJc w:val="left"/>
+      <w:pPr>
+        <w:ind w:left="5040" w:hanging="360"/>
+      </w:pPr>
+      <w:rPr>
+        <w:rFonts w:ascii="Symbol" w:hAnsi="Symbol" w:hint="default"/>
+      </w:rPr>
+    </w:lvl>
+    <w:lvl w:ilvl="7" w:tplc="2C0A0003" w:tentative="1">
+      <w:start w:val="1"/>
+      <w:numFmt w:val="bullet"/>
+      <w:lvlText w:val="o"/>
+      <w:lvlJc w:val="left"/>
+      <w:pPr>
+        <w:ind w:left="5760" w:hanging="360"/>
+      </w:pPr>
+      <w:rPr>
+        <w:rFonts w:ascii="Courier New" w:hAnsi="Courier New" w:cs="Courier New" w:hint="default"/>
+      </w:rPr>
+    </w:lvl>
+    <w:lvl w:ilvl="8" w:tplc="2C0A0005" w:tentative="1">
+      <w:start w:val="1"/>
+      <w:numFmt w:val="bullet"/>
+      <w:lvlText w:val=""/>
+      <w:lvlJc w:val="left"/>
+      <w:pPr>
+        <w:ind w:left="6480" w:hanging="360"/>
+      </w:pPr>
+      <w:rPr>
+        <w:rFonts w:ascii="Wingdings" w:hAnsi="Wingdings" w:hint="default"/>
+      </w:rPr>
+    </w:lvl>
+  </w:abstractNum>
+  <w:abstractNum w:abstractNumId="6" w15:restartNumberingAfterBreak="0">
     <w:nsid w:val="7AD515FD"/>
     <w:multiLevelType w:val="hybridMultilevel"/>
     <w:tmpl w:val="EFECE47E"/>
@@ -15341,7 +15895,7 @@
     <w:abstractNumId w:val="3"/>
   </w:num>
   <w:num w:numId="2">
-    <w:abstractNumId w:val="4"/>
+    <w:abstractNumId w:val="6"/>
   </w:num>
   <w:num w:numId="3">
     <w:abstractNumId w:val="2"/>
@@ -15351,6 +15905,12 @@
   </w:num>
   <w:num w:numId="5">
     <w:abstractNumId w:val="1"/>
+  </w:num>
+  <w:num w:numId="6">
+    <w:abstractNumId w:val="5"/>
+  </w:num>
+  <w:num w:numId="7">
+    <w:abstractNumId w:val="4"/>
   </w:num>
 </w:numbering>
 </file>
@@ -16479,7 +17039,7 @@
 </file>
 
 <file path=customXml/itemProps1.xml><?xml version="1.0" encoding="utf-8"?>
-<ds:datastoreItem xmlns:ds="http://schemas.openxmlformats.org/officeDocument/2006/customXml" ds:itemID="{8162750A-75B6-44F2-8233-709A7AE38365}">
+<ds:datastoreItem xmlns:ds="http://schemas.openxmlformats.org/officeDocument/2006/customXml" ds:itemID="{335B53F5-5F00-4413-B40A-01FBD0D04569}">
   <ds:schemaRefs>
     <ds:schemaRef ds:uri="http://schemas.openxmlformats.org/officeDocument/2006/bibliography"/>
   </ds:schemaRefs>

</xml_diff>